<commit_message>
Formatiranje u Logickom okviru i uradjen Workplan
</commit_message>
<xml_diff>
--- a/Logicki okvir 2.0.docx
+++ b/Logicki okvir 2.0.docx
@@ -8062,6 +8062,189 @@
             </w:r>
             <w:proofErr w:type="spellEnd"/>
             <w:r>
+              <w:t xml:space="preserve"> i </w:t>
+            </w:r>
+            <w:proofErr w:type="spellStart"/>
+            <w:r>
+              <w:t>dobre</w:t>
+            </w:r>
+            <w:proofErr w:type="spellEnd"/>
+            <w:r>
+              <w:t xml:space="preserve"> </w:t>
+            </w:r>
+            <w:proofErr w:type="spellStart"/>
+            <w:r>
+              <w:t>prakse</w:t>
+            </w:r>
+            <w:proofErr w:type="spellEnd"/>
+            <w:r>
+              <w:t xml:space="preserve"> u </w:t>
+            </w:r>
+            <w:proofErr w:type="spellStart"/>
+            <w:r>
+              <w:t>sektoru</w:t>
+            </w:r>
+            <w:proofErr w:type="spellEnd"/>
+            <w:r>
+              <w:t xml:space="preserve"> </w:t>
+            </w:r>
+            <w:proofErr w:type="spellStart"/>
+            <w:r>
+              <w:t>Blockchaina</w:t>
+            </w:r>
+            <w:proofErr w:type="spellEnd"/>
+            <w:r>
+              <w:t>.</w:t>
+            </w:r>
+          </w:p>
+          <w:p>
+            <w:r>
+              <w:t xml:space="preserve">1.1.3. </w:t>
+            </w:r>
+            <w:proofErr w:type="spellStart"/>
+            <w:r>
+              <w:t>Kreiran</w:t>
+            </w:r>
+            <w:proofErr w:type="spellEnd"/>
+            <w:r>
+              <w:t xml:space="preserve"> </w:t>
+            </w:r>
+            <w:proofErr w:type="spellStart"/>
+            <w:r>
+              <w:t>izveštaj</w:t>
+            </w:r>
+            <w:proofErr w:type="spellEnd"/>
+            <w:r>
+              <w:t xml:space="preserve"> o </w:t>
+            </w:r>
+            <w:proofErr w:type="spellStart"/>
+            <w:r>
+              <w:t>kapacitetima</w:t>
+            </w:r>
+            <w:proofErr w:type="spellEnd"/>
+            <w:r>
+              <w:t xml:space="preserve"> za Blockchain.</w:t>
+            </w:r>
+          </w:p>
+          <w:p/>
+          <w:p>
+            <w:pPr>
+              <w:rPr>
+                <w:b/>
+                <w:bCs/>
+              </w:rPr>
+            </w:pPr>
+            <w:r>
+              <w:rPr>
+                <w:b/>
+                <w:bCs/>
+              </w:rPr>
+              <w:t>1.</w:t>
+            </w:r>
+            <w:r>
+              <w:rPr>
+                <w:b/>
+                <w:bCs/>
+              </w:rPr>
+              <w:t>2</w:t>
+            </w:r>
+            <w:r>
+              <w:rPr>
+                <w:b/>
+                <w:bCs/>
+              </w:rPr>
+              <w:t xml:space="preserve">. </w:t>
+            </w:r>
+            <w:proofErr w:type="spellStart"/>
+            <w:r>
+              <w:rPr>
+                <w:b/>
+                <w:bCs/>
+              </w:rPr>
+              <w:t>Analiziran</w:t>
+            </w:r>
+            <w:proofErr w:type="spellEnd"/>
+            <w:r>
+              <w:rPr>
+                <w:b/>
+                <w:bCs/>
+              </w:rPr>
+              <w:t xml:space="preserve"> </w:t>
+            </w:r>
+            <w:proofErr w:type="spellStart"/>
+            <w:r>
+              <w:rPr>
+                <w:b/>
+                <w:bCs/>
+              </w:rPr>
+              <w:t>kapacitet</w:t>
+            </w:r>
+            <w:proofErr w:type="spellEnd"/>
+            <w:r>
+              <w:rPr>
+                <w:b/>
+                <w:bCs/>
+              </w:rPr>
+              <w:t xml:space="preserve"> </w:t>
+            </w:r>
+            <w:proofErr w:type="spellStart"/>
+            <w:r>
+              <w:rPr>
+                <w:b/>
+                <w:bCs/>
+              </w:rPr>
+              <w:t>partneskih</w:t>
+            </w:r>
+            <w:proofErr w:type="spellEnd"/>
+            <w:r>
+              <w:rPr>
+                <w:b/>
+                <w:bCs/>
+              </w:rPr>
+              <w:t xml:space="preserve"> </w:t>
+            </w:r>
+            <w:proofErr w:type="spellStart"/>
+            <w:r>
+              <w:rPr>
+                <w:b/>
+                <w:bCs/>
+              </w:rPr>
+              <w:t>organizacija</w:t>
+            </w:r>
+            <w:proofErr w:type="spellEnd"/>
+            <w:r>
+              <w:rPr>
+                <w:b/>
+                <w:bCs/>
+              </w:rPr>
+              <w:t xml:space="preserve"> za </w:t>
+            </w:r>
+            <w:r>
+              <w:rPr>
+                <w:b/>
+                <w:bCs/>
+              </w:rPr>
+              <w:t>AI</w:t>
+            </w:r>
+          </w:p>
+          <w:p>
+            <w:r>
+              <w:t xml:space="preserve">1.2.1. </w:t>
+            </w:r>
+            <w:proofErr w:type="spellStart"/>
+            <w:r>
+              <w:t>Sprovedeni</w:t>
+            </w:r>
+            <w:proofErr w:type="spellEnd"/>
+            <w:r>
+              <w:t xml:space="preserve"> </w:t>
+            </w:r>
+            <w:proofErr w:type="spellStart"/>
+            <w:r>
+              <w:t>intervjui</w:t>
+            </w:r>
+            <w:proofErr w:type="spellEnd"/>
+            <w:r>
               <w:t xml:space="preserve"> </w:t>
             </w:r>
             <w:proofErr w:type="spellStart"/>
@@ -8074,6 +8257,75 @@
             </w:r>
             <w:proofErr w:type="spellStart"/>
             <w:r>
+              <w:t>ankete</w:t>
+            </w:r>
+            <w:proofErr w:type="spellEnd"/>
+            <w:r>
+              <w:t xml:space="preserve"> za </w:t>
+            </w:r>
+            <w:proofErr w:type="spellStart"/>
+            <w:r>
+              <w:t>kapacitete</w:t>
+            </w:r>
+            <w:proofErr w:type="spellEnd"/>
+            <w:r>
+              <w:t xml:space="preserve"> </w:t>
+            </w:r>
+            <w:proofErr w:type="spellStart"/>
+            <w:r>
+              <w:t>veštačke</w:t>
+            </w:r>
+            <w:proofErr w:type="spellEnd"/>
+            <w:r>
+              <w:t xml:space="preserve"> </w:t>
+            </w:r>
+            <w:proofErr w:type="spellStart"/>
+            <w:r>
+              <w:t>inteligencije</w:t>
+            </w:r>
+            <w:proofErr w:type="spellEnd"/>
+            <w:r>
+              <w:t xml:space="preserve"> (AI).</w:t>
+            </w:r>
+          </w:p>
+          <w:p>
+            <w:r>
+              <w:t xml:space="preserve">1.2.2. </w:t>
+            </w:r>
+            <w:proofErr w:type="spellStart"/>
+            <w:r>
+              <w:t>Analizirane</w:t>
+            </w:r>
+            <w:proofErr w:type="spellEnd"/>
+            <w:r>
+              <w:t xml:space="preserve"> </w:t>
+            </w:r>
+            <w:proofErr w:type="spellStart"/>
+            <w:r>
+              <w:t>popunjene</w:t>
+            </w:r>
+            <w:proofErr w:type="spellEnd"/>
+            <w:r>
+              <w:t xml:space="preserve"> </w:t>
+            </w:r>
+            <w:proofErr w:type="spellStart"/>
+            <w:r>
+              <w:t>ankete</w:t>
+            </w:r>
+            <w:proofErr w:type="spellEnd"/>
+            <w:r>
+              <w:t xml:space="preserve"> za </w:t>
+            </w:r>
+            <w:proofErr w:type="spellStart"/>
+            <w:r>
+              <w:t>iskustva</w:t>
+            </w:r>
+            <w:proofErr w:type="spellEnd"/>
+            <w:r>
+              <w:t xml:space="preserve"> i </w:t>
+            </w:r>
+            <w:proofErr w:type="spellStart"/>
+            <w:r>
               <w:t>dobre</w:t>
             </w:r>
             <w:proofErr w:type="spellEnd"/>
@@ -8094,20 +8346,12 @@
             </w:r>
             <w:proofErr w:type="spellEnd"/>
             <w:r>
-              <w:t xml:space="preserve"> </w:t>
-            </w:r>
-            <w:proofErr w:type="spellStart"/>
-            <w:r>
-              <w:t>Blockchaina</w:t>
-            </w:r>
-            <w:proofErr w:type="spellEnd"/>
-            <w:r>
-              <w:t>.</w:t>
-            </w:r>
-          </w:p>
-          <w:p>
-            <w:r>
-              <w:t xml:space="preserve">1.1.3. </w:t>
+              <w:t xml:space="preserve"> AI.</w:t>
+            </w:r>
+          </w:p>
+          <w:p>
+            <w:r>
+              <w:t xml:space="preserve">1.2.3. </w:t>
             </w:r>
             <w:proofErr w:type="spellStart"/>
             <w:r>
@@ -8131,7 +8375,7 @@
             </w:r>
             <w:proofErr w:type="spellEnd"/>
             <w:r>
-              <w:t xml:space="preserve"> za Blockchain.</w:t>
+              <w:t xml:space="preserve"> za AI.</w:t>
             </w:r>
           </w:p>
           <w:p/>
@@ -8154,7 +8398,7 @@
                 <w:b/>
                 <w:bCs/>
               </w:rPr>
-              <w:t>2</w:t>
+              <w:t>3</w:t>
             </w:r>
             <w:r>
               <w:rPr>
@@ -8237,11 +8481,11 @@
           </w:p>
           <w:p>
             <w:r>
-              <w:t xml:space="preserve">1.2.1. </w:t>
-            </w:r>
-            <w:proofErr w:type="spellStart"/>
-            <w:r>
-              <w:t>Sprovedeni</w:t>
+              <w:t xml:space="preserve">1.3.1. </w:t>
+            </w:r>
+            <w:proofErr w:type="spellStart"/>
+            <w:r>
+              <w:t>Obavljeni</w:t>
             </w:r>
             <w:proofErr w:type="spellEnd"/>
             <w:r>
@@ -8277,28 +8521,12 @@
             </w:r>
             <w:proofErr w:type="spellEnd"/>
             <w:r>
-              <w:t xml:space="preserve"> </w:t>
-            </w:r>
-            <w:proofErr w:type="spellStart"/>
-            <w:r>
-              <w:t>veštačke</w:t>
-            </w:r>
-            <w:proofErr w:type="spellEnd"/>
-            <w:r>
-              <w:t xml:space="preserve"> </w:t>
-            </w:r>
-            <w:proofErr w:type="spellStart"/>
-            <w:r>
-              <w:t>inteligencije</w:t>
-            </w:r>
-            <w:proofErr w:type="spellEnd"/>
-            <w:r>
-              <w:t xml:space="preserve"> (AI).</w:t>
-            </w:r>
-          </w:p>
-          <w:p>
-            <w:r>
-              <w:t xml:space="preserve">1.2.2. </w:t>
+              <w:t xml:space="preserve"> DevOps-a.</w:t>
+            </w:r>
+          </w:p>
+          <w:p>
+            <w:r>
+              <w:t xml:space="preserve">1.3.2. </w:t>
             </w:r>
             <w:proofErr w:type="spellStart"/>
             <w:r>
@@ -8330,259 +8558,7 @@
             </w:r>
             <w:proofErr w:type="spellEnd"/>
             <w:r>
-              <w:t xml:space="preserve"> </w:t>
-            </w:r>
-            <w:proofErr w:type="spellStart"/>
-            <w:r>
-              <w:t>i</w:t>
-            </w:r>
-            <w:proofErr w:type="spellEnd"/>
-            <w:r>
-              <w:t xml:space="preserve"> </w:t>
-            </w:r>
-            <w:proofErr w:type="spellStart"/>
-            <w:r>
-              <w:t>dobre</w:t>
-            </w:r>
-            <w:proofErr w:type="spellEnd"/>
-            <w:r>
-              <w:t xml:space="preserve"> </w:t>
-            </w:r>
-            <w:proofErr w:type="spellStart"/>
-            <w:r>
-              <w:t>prakse</w:t>
-            </w:r>
-            <w:proofErr w:type="spellEnd"/>
-            <w:r>
-              <w:t xml:space="preserve"> u </w:t>
-            </w:r>
-            <w:proofErr w:type="spellStart"/>
-            <w:r>
-              <w:t>sektoru</w:t>
-            </w:r>
-            <w:proofErr w:type="spellEnd"/>
-            <w:r>
-              <w:t xml:space="preserve"> AI.</w:t>
-            </w:r>
-          </w:p>
-          <w:p>
-            <w:r>
-              <w:t xml:space="preserve">1.2.3. </w:t>
-            </w:r>
-            <w:proofErr w:type="spellStart"/>
-            <w:r>
-              <w:t>Kreiran</w:t>
-            </w:r>
-            <w:proofErr w:type="spellEnd"/>
-            <w:r>
-              <w:t xml:space="preserve"> </w:t>
-            </w:r>
-            <w:proofErr w:type="spellStart"/>
-            <w:r>
-              <w:t>izveštaj</w:t>
-            </w:r>
-            <w:proofErr w:type="spellEnd"/>
-            <w:r>
-              <w:t xml:space="preserve"> o </w:t>
-            </w:r>
-            <w:proofErr w:type="spellStart"/>
-            <w:r>
-              <w:t>kapacitetima</w:t>
-            </w:r>
-            <w:proofErr w:type="spellEnd"/>
-            <w:r>
-              <w:t xml:space="preserve"> za AI.</w:t>
-            </w:r>
-          </w:p>
-          <w:p/>
-          <w:p>
-            <w:pPr>
-              <w:rPr>
-                <w:b/>
-                <w:bCs/>
-              </w:rPr>
-            </w:pPr>
-            <w:r>
-              <w:rPr>
-                <w:b/>
-                <w:bCs/>
-              </w:rPr>
-              <w:t>1.</w:t>
-            </w:r>
-            <w:r>
-              <w:rPr>
-                <w:b/>
-                <w:bCs/>
-              </w:rPr>
-              <w:t>3</w:t>
-            </w:r>
-            <w:r>
-              <w:rPr>
-                <w:b/>
-                <w:bCs/>
-              </w:rPr>
-              <w:t xml:space="preserve">. </w:t>
-            </w:r>
-            <w:proofErr w:type="spellStart"/>
-            <w:r>
-              <w:rPr>
-                <w:b/>
-                <w:bCs/>
-              </w:rPr>
-              <w:t>Analiziran</w:t>
-            </w:r>
-            <w:proofErr w:type="spellEnd"/>
-            <w:r>
-              <w:rPr>
-                <w:b/>
-                <w:bCs/>
-              </w:rPr>
-              <w:t xml:space="preserve"> </w:t>
-            </w:r>
-            <w:proofErr w:type="spellStart"/>
-            <w:r>
-              <w:rPr>
-                <w:b/>
-                <w:bCs/>
-              </w:rPr>
-              <w:t>kapacitet</w:t>
-            </w:r>
-            <w:proofErr w:type="spellEnd"/>
-            <w:r>
-              <w:rPr>
-                <w:b/>
-                <w:bCs/>
-              </w:rPr>
-              <w:t xml:space="preserve"> </w:t>
-            </w:r>
-            <w:proofErr w:type="spellStart"/>
-            <w:r>
-              <w:rPr>
-                <w:b/>
-                <w:bCs/>
-              </w:rPr>
-              <w:t>partneskih</w:t>
-            </w:r>
-            <w:proofErr w:type="spellEnd"/>
-            <w:r>
-              <w:rPr>
-                <w:b/>
-                <w:bCs/>
-              </w:rPr>
-              <w:t xml:space="preserve"> </w:t>
-            </w:r>
-            <w:proofErr w:type="spellStart"/>
-            <w:r>
-              <w:rPr>
-                <w:b/>
-                <w:bCs/>
-              </w:rPr>
-              <w:t>organizacija</w:t>
-            </w:r>
-            <w:proofErr w:type="spellEnd"/>
-            <w:r>
-              <w:rPr>
-                <w:b/>
-                <w:bCs/>
-              </w:rPr>
-              <w:t xml:space="preserve"> za </w:t>
-            </w:r>
-            <w:r>
-              <w:rPr>
-                <w:b/>
-                <w:bCs/>
-              </w:rPr>
-              <w:t>AI</w:t>
-            </w:r>
-          </w:p>
-          <w:p>
-            <w:r>
-              <w:t xml:space="preserve">1.3.1. </w:t>
-            </w:r>
-            <w:proofErr w:type="spellStart"/>
-            <w:r>
-              <w:t>Obavljeni</w:t>
-            </w:r>
-            <w:proofErr w:type="spellEnd"/>
-            <w:r>
-              <w:t xml:space="preserve"> </w:t>
-            </w:r>
-            <w:proofErr w:type="spellStart"/>
-            <w:r>
-              <w:t>intervjui</w:t>
-            </w:r>
-            <w:proofErr w:type="spellEnd"/>
-            <w:r>
-              <w:t xml:space="preserve"> </w:t>
-            </w:r>
-            <w:proofErr w:type="spellStart"/>
-            <w:r>
-              <w:t>i</w:t>
-            </w:r>
-            <w:proofErr w:type="spellEnd"/>
-            <w:r>
-              <w:t xml:space="preserve"> </w:t>
-            </w:r>
-            <w:proofErr w:type="spellStart"/>
-            <w:r>
-              <w:t>ankete</w:t>
-            </w:r>
-            <w:proofErr w:type="spellEnd"/>
-            <w:r>
-              <w:t xml:space="preserve"> za </w:t>
-            </w:r>
-            <w:proofErr w:type="spellStart"/>
-            <w:r>
-              <w:t>kapacitete</w:t>
-            </w:r>
-            <w:proofErr w:type="spellEnd"/>
-            <w:r>
-              <w:t xml:space="preserve"> DevOps-a.</w:t>
-            </w:r>
-          </w:p>
-          <w:p>
-            <w:r>
-              <w:t xml:space="preserve">1.3.2. </w:t>
-            </w:r>
-            <w:proofErr w:type="spellStart"/>
-            <w:r>
-              <w:t>Analizirane</w:t>
-            </w:r>
-            <w:proofErr w:type="spellEnd"/>
-            <w:r>
-              <w:t xml:space="preserve"> </w:t>
-            </w:r>
-            <w:proofErr w:type="spellStart"/>
-            <w:r>
-              <w:t>popunjene</w:t>
-            </w:r>
-            <w:proofErr w:type="spellEnd"/>
-            <w:r>
-              <w:t xml:space="preserve"> </w:t>
-            </w:r>
-            <w:proofErr w:type="spellStart"/>
-            <w:r>
-              <w:t>ankete</w:t>
-            </w:r>
-            <w:proofErr w:type="spellEnd"/>
-            <w:r>
-              <w:t xml:space="preserve"> za </w:t>
-            </w:r>
-            <w:proofErr w:type="spellStart"/>
-            <w:r>
-              <w:t>iskustva</w:t>
-            </w:r>
-            <w:proofErr w:type="spellEnd"/>
-            <w:r>
-              <w:t xml:space="preserve"> </w:t>
-            </w:r>
-            <w:proofErr w:type="spellStart"/>
-            <w:r>
-              <w:t>i</w:t>
-            </w:r>
-            <w:proofErr w:type="spellEnd"/>
-            <w:r>
-              <w:t xml:space="preserve"> </w:t>
+              <w:t xml:space="preserve"> i </w:t>
             </w:r>
             <w:proofErr w:type="spellStart"/>
             <w:r>
@@ -15170,56 +15146,200 @@
               <w:rPr>
                 <w:lang w:val="sr-Latn-RS"/>
               </w:rPr>
+              <w:t>Realizacija posete</w:t>
+            </w:r>
+          </w:p>
+          <w:p>
+            <w:pPr>
+              <w:rPr>
+                <w:b/>
+                <w:bCs/>
+                <w:lang w:val="sr-Latn-RS"/>
+              </w:rPr>
+            </w:pPr>
+          </w:p>
+          <w:p>
+            <w:pPr>
+              <w:rPr>
+                <w:b/>
+                <w:bCs/>
+                <w:lang w:val="sr-Latn-RS"/>
+              </w:rPr>
+            </w:pPr>
+            <w:r>
+              <w:rPr>
+                <w:b/>
+                <w:bCs/>
+                <w:lang w:val="sr-Latn-RS"/>
+              </w:rPr>
+              <w:t>2.4. Poseta Imperial College Londonu u Velikoj Britaniji</w:t>
+            </w:r>
+            <w:r>
+              <w:rPr>
+                <w:b/>
+                <w:bCs/>
+                <w:lang w:val="sr-Latn-RS"/>
+              </w:rPr>
+              <w:t xml:space="preserve"> - DevOps</w:t>
+            </w:r>
+          </w:p>
+          <w:p>
+            <w:pPr>
+              <w:rPr>
+                <w:lang w:val="sr-Latn-RS"/>
+              </w:rPr>
+            </w:pPr>
+            <w:r>
+              <w:rPr>
+                <w:b/>
+                <w:bCs/>
+                <w:lang w:val="sr-Latn-RS"/>
+              </w:rPr>
+              <w:t xml:space="preserve">2.4.1. </w:t>
+            </w:r>
+            <w:r>
+              <w:rPr>
+                <w:lang w:val="sr-Latn-RS"/>
+              </w:rPr>
+              <w:t>Definisanje ciljeva posete</w:t>
+            </w:r>
+          </w:p>
+          <w:p>
+            <w:pPr>
+              <w:rPr>
+                <w:b/>
+                <w:bCs/>
+                <w:lang w:val="sr-Latn-RS"/>
+              </w:rPr>
+            </w:pPr>
+            <w:r>
+              <w:rPr>
+                <w:b/>
+                <w:bCs/>
+                <w:lang w:val="sr-Latn-RS"/>
+              </w:rPr>
+              <w:t xml:space="preserve">2.4.2. </w:t>
+            </w:r>
+            <w:r>
+              <w:rPr>
+                <w:lang w:val="sr-Latn-RS"/>
+              </w:rPr>
               <w:t>Organizacija tima za posetu</w:t>
             </w:r>
           </w:p>
           <w:p>
             <w:pPr>
               <w:rPr>
-                <w:b/>
-                <w:bCs/>
-                <w:lang w:val="sr-Latn-RS"/>
-              </w:rPr>
-            </w:pPr>
-          </w:p>
-          <w:p>
-            <w:pPr>
-              <w:rPr>
-                <w:b/>
-                <w:bCs/>
-                <w:lang w:val="sr-Latn-RS"/>
-              </w:rPr>
-            </w:pPr>
-            <w:r>
-              <w:rPr>
-                <w:b/>
-                <w:bCs/>
-                <w:lang w:val="sr-Latn-RS"/>
-              </w:rPr>
-              <w:t>2.4. Poseta Imperial College Londonu u Velikoj Britaniji</w:t>
-            </w:r>
-            <w:r>
-              <w:rPr>
-                <w:b/>
-                <w:bCs/>
-                <w:lang w:val="sr-Latn-RS"/>
-              </w:rPr>
-              <w:t xml:space="preserve"> - DevOps</w:t>
-            </w:r>
-          </w:p>
-          <w:p>
-            <w:pPr>
-              <w:rPr>
-                <w:lang w:val="sr-Latn-RS"/>
-              </w:rPr>
-            </w:pPr>
-            <w:r>
-              <w:rPr>
-                <w:b/>
-                <w:bCs/>
-                <w:lang w:val="sr-Latn-RS"/>
-              </w:rPr>
-              <w:t xml:space="preserve">2.4.1. </w:t>
+                <w:lang w:val="sr-Latn-RS"/>
+              </w:rPr>
+            </w:pPr>
+            <w:r>
+              <w:rPr>
+                <w:b/>
+                <w:bCs/>
+                <w:lang w:val="sr-Latn-RS"/>
+              </w:rPr>
+              <w:t xml:space="preserve">2.4.3. </w:t>
+            </w:r>
+            <w:r>
+              <w:rPr>
+                <w:lang w:val="sr-Latn-RS"/>
+              </w:rPr>
+              <w:t xml:space="preserve">Koordinacija sa </w:t>
+            </w:r>
+            <w:r>
+              <w:rPr>
+                <w:lang w:val="sr-Latn-RS"/>
+              </w:rPr>
+              <w:t>ICL</w:t>
+            </w:r>
+          </w:p>
+          <w:p>
+            <w:pPr>
+              <w:rPr>
+                <w:b/>
+                <w:bCs/>
+                <w:lang w:val="sr-Latn-RS"/>
+              </w:rPr>
+            </w:pPr>
+            <w:r>
+              <w:rPr>
+                <w:b/>
+                <w:bCs/>
+                <w:lang w:val="sr-Latn-RS"/>
+              </w:rPr>
+              <w:t xml:space="preserve">2.4.4. </w:t>
+            </w:r>
+            <w:r>
+              <w:rPr>
+                <w:lang w:val="sr-Latn-RS"/>
+              </w:rPr>
+              <w:t>Realizacija posete</w:t>
+            </w:r>
+          </w:p>
+          <w:p>
+            <w:pPr>
+              <w:rPr>
+                <w:b/>
+                <w:bCs/>
+                <w:lang w:val="sr-Latn-RS"/>
+              </w:rPr>
+            </w:pPr>
+          </w:p>
+          <w:p>
+            <w:pPr>
+              <w:rPr>
+                <w:b/>
+                <w:bCs/>
+                <w:lang w:val="sr-Latn-RS"/>
+              </w:rPr>
+            </w:pPr>
+            <w:r>
+              <w:rPr>
+                <w:b/>
+                <w:bCs/>
+                <w:lang w:val="sr-Latn-RS"/>
+              </w:rPr>
+              <w:t xml:space="preserve">2.5. Poseta </w:t>
+            </w:r>
+            <w:r>
+              <w:rPr>
+                <w:b/>
+                <w:bCs/>
+                <w:lang w:val="sr-Latn-RS"/>
+              </w:rPr>
+              <w:t>I</w:t>
+            </w:r>
+            <w:r>
+              <w:rPr>
+                <w:b/>
+                <w:bCs/>
+                <w:lang w:val="sr-Latn-RS"/>
+              </w:rPr>
+              <w:t>mec institutu u Belgiji</w:t>
+            </w:r>
+            <w:r>
+              <w:rPr>
+                <w:b/>
+                <w:bCs/>
+                <w:lang w:val="sr-Latn-RS"/>
+              </w:rPr>
+              <w:t xml:space="preserve"> - AI</w:t>
+            </w:r>
+          </w:p>
+          <w:p>
+            <w:pPr>
+              <w:rPr>
+                <w:lang w:val="sr-Latn-RS"/>
+              </w:rPr>
+            </w:pPr>
+            <w:r>
+              <w:rPr>
+                <w:b/>
+                <w:bCs/>
+                <w:lang w:val="sr-Latn-RS"/>
+              </w:rPr>
+              <w:t xml:space="preserve">2.5.1. </w:t>
             </w:r>
             <w:r>
               <w:rPr>
@@ -15231,41 +15351,16 @@
           <w:p>
             <w:pPr>
               <w:rPr>
-                <w:b/>
-                <w:bCs/>
-                <w:lang w:val="sr-Latn-RS"/>
-              </w:rPr>
-            </w:pPr>
-            <w:r>
-              <w:rPr>
-                <w:b/>
-                <w:bCs/>
-                <w:lang w:val="sr-Latn-RS"/>
-              </w:rPr>
-              <w:t xml:space="preserve">2.4.2. </w:t>
-            </w:r>
-            <w:r>
-              <w:rPr>
-                <w:lang w:val="sr-Latn-RS"/>
-              </w:rPr>
-              <w:t>Planiranje datuma posete</w:t>
-            </w:r>
-          </w:p>
-          <w:p>
-            <w:pPr>
-              <w:rPr>
-                <w:b/>
-                <w:bCs/>
-                <w:lang w:val="sr-Latn-RS"/>
-              </w:rPr>
-            </w:pPr>
-            <w:r>
-              <w:rPr>
-                <w:b/>
-                <w:bCs/>
-                <w:lang w:val="sr-Latn-RS"/>
-              </w:rPr>
-              <w:t xml:space="preserve">2.4.3. </w:t>
+                <w:lang w:val="sr-Latn-RS"/>
+              </w:rPr>
+            </w:pPr>
+            <w:r>
+              <w:rPr>
+                <w:b/>
+                <w:bCs/>
+                <w:lang w:val="sr-Latn-RS"/>
+              </w:rPr>
+              <w:t xml:space="preserve">2.5.2. </w:t>
             </w:r>
             <w:r>
               <w:rPr>
@@ -15273,21 +15368,20 @@
               </w:rPr>
               <w:t>Organizacija tima za posetu</w:t>
             </w:r>
-            <w:r>
-              <w:rPr>
-                <w:b/>
-                <w:bCs/>
-                <w:lang w:val="sr-Latn-RS"/>
-              </w:rPr>
-              <w:t xml:space="preserve"> </w:t>
-            </w:r>
-            <w:r>
-              <w:rPr>
-                <w:b/>
-                <w:bCs/>
-                <w:lang w:val="sr-Latn-RS"/>
-              </w:rPr>
-              <w:t xml:space="preserve">2.4.4. </w:t>
+          </w:p>
+          <w:p>
+            <w:pPr>
+              <w:rPr>
+                <w:lang w:val="sr-Latn-RS"/>
+              </w:rPr>
+            </w:pPr>
+            <w:r>
+              <w:rPr>
+                <w:b/>
+                <w:bCs/>
+                <w:lang w:val="sr-Latn-RS"/>
+              </w:rPr>
+              <w:t xml:space="preserve">2.5.3. </w:t>
             </w:r>
             <w:r>
               <w:rPr>
@@ -15299,125 +15393,6 @@
               <w:rPr>
                 <w:lang w:val="sr-Latn-RS"/>
               </w:rPr>
-              <w:t>ICL</w:t>
-            </w:r>
-          </w:p>
-          <w:p>
-            <w:pPr>
-              <w:rPr>
-                <w:b/>
-                <w:bCs/>
-                <w:lang w:val="sr-Latn-RS"/>
-              </w:rPr>
-            </w:pPr>
-          </w:p>
-          <w:p>
-            <w:pPr>
-              <w:rPr>
-                <w:b/>
-                <w:bCs/>
-                <w:lang w:val="sr-Latn-RS"/>
-              </w:rPr>
-            </w:pPr>
-            <w:r>
-              <w:rPr>
-                <w:b/>
-                <w:bCs/>
-                <w:lang w:val="sr-Latn-RS"/>
-              </w:rPr>
-              <w:t xml:space="preserve">2.5. Poseta </w:t>
-            </w:r>
-            <w:r>
-              <w:rPr>
-                <w:b/>
-                <w:bCs/>
-                <w:lang w:val="sr-Latn-RS"/>
-              </w:rPr>
-              <w:t>I</w:t>
-            </w:r>
-            <w:r>
-              <w:rPr>
-                <w:b/>
-                <w:bCs/>
-                <w:lang w:val="sr-Latn-RS"/>
-              </w:rPr>
-              <w:t>mec institutu u Belgiji</w:t>
-            </w:r>
-            <w:r>
-              <w:rPr>
-                <w:b/>
-                <w:bCs/>
-                <w:lang w:val="sr-Latn-RS"/>
-              </w:rPr>
-              <w:t xml:space="preserve"> - AI</w:t>
-            </w:r>
-          </w:p>
-          <w:p>
-            <w:pPr>
-              <w:rPr>
-                <w:lang w:val="sr-Latn-RS"/>
-              </w:rPr>
-            </w:pPr>
-            <w:r>
-              <w:rPr>
-                <w:b/>
-                <w:bCs/>
-                <w:lang w:val="sr-Latn-RS"/>
-              </w:rPr>
-              <w:t xml:space="preserve">2.5.1. </w:t>
-            </w:r>
-            <w:r>
-              <w:rPr>
-                <w:lang w:val="sr-Latn-RS"/>
-              </w:rPr>
-              <w:t>Definisanje ciljeva posete</w:t>
-            </w:r>
-          </w:p>
-          <w:p>
-            <w:pPr>
-              <w:rPr>
-                <w:lang w:val="sr-Latn-RS"/>
-              </w:rPr>
-            </w:pPr>
-            <w:r>
-              <w:rPr>
-                <w:b/>
-                <w:bCs/>
-                <w:lang w:val="sr-Latn-RS"/>
-              </w:rPr>
-              <w:t xml:space="preserve">2.5.2. </w:t>
-            </w:r>
-            <w:r>
-              <w:rPr>
-                <w:lang w:val="sr-Latn-RS"/>
-              </w:rPr>
-              <w:t>Organizacija tima za posetu</w:t>
-            </w:r>
-          </w:p>
-          <w:p>
-            <w:pPr>
-              <w:rPr>
-                <w:lang w:val="sr-Latn-RS"/>
-              </w:rPr>
-            </w:pPr>
-            <w:r>
-              <w:rPr>
-                <w:b/>
-                <w:bCs/>
-                <w:lang w:val="sr-Latn-RS"/>
-              </w:rPr>
-              <w:t xml:space="preserve">2.5.3. </w:t>
-            </w:r>
-            <w:r>
-              <w:rPr>
-                <w:lang w:val="sr-Latn-RS"/>
-              </w:rPr>
-              <w:t xml:space="preserve">Koordinacija sa </w:t>
-            </w:r>
-            <w:r>
-              <w:rPr>
-                <w:lang w:val="sr-Latn-RS"/>
-              </w:rPr>
               <w:t>Imec</w:t>
             </w:r>
           </w:p>
@@ -15441,7 +15416,7 @@
               <w:rPr>
                 <w:lang w:val="sr-Latn-RS"/>
               </w:rPr>
-              <w:t>Organizacija tima za posetu</w:t>
+              <w:t>Realizacija posete</w:t>
             </w:r>
           </w:p>
           <w:p>
@@ -16434,7 +16409,23 @@
                 <w:bCs/>
                 <w:lang w:val="sr-Latn-RS"/>
               </w:rPr>
-              <w:t xml:space="preserve">4.1.1. </w:t>
+              <w:t>4.</w:t>
+            </w:r>
+            <w:r>
+              <w:rPr>
+                <w:b/>
+                <w:bCs/>
+                <w:lang w:val="sr-Latn-RS"/>
+              </w:rPr>
+              <w:t>2</w:t>
+            </w:r>
+            <w:r>
+              <w:rPr>
+                <w:b/>
+                <w:bCs/>
+                <w:lang w:val="sr-Latn-RS"/>
+              </w:rPr>
+              <w:t xml:space="preserve">.1. </w:t>
             </w:r>
             <w:r>
               <w:rPr>
@@ -16455,7 +16446,7 @@
                 <w:bCs/>
                 <w:lang w:val="sr-Latn-RS"/>
               </w:rPr>
-              <w:t>4.1.</w:t>
+              <w:t>4.</w:t>
             </w:r>
             <w:r>
               <w:rPr>
@@ -16479,6 +16470,22 @@
                 <w:bCs/>
                 <w:lang w:val="sr-Latn-RS"/>
               </w:rPr>
+              <w:t>2</w:t>
+            </w:r>
+            <w:r>
+              <w:rPr>
+                <w:b/>
+                <w:bCs/>
+                <w:lang w:val="sr-Latn-RS"/>
+              </w:rPr>
+              <w:t>.</w:t>
+            </w:r>
+            <w:r>
+              <w:rPr>
+                <w:b/>
+                <w:bCs/>
+                <w:lang w:val="sr-Latn-RS"/>
+              </w:rPr>
               <w:t xml:space="preserve"> </w:t>
             </w:r>
             <w:r>
@@ -16500,7 +16507,23 @@
                 <w:bCs/>
                 <w:lang w:val="sr-Latn-RS"/>
               </w:rPr>
-              <w:t xml:space="preserve">4.1.3. </w:t>
+              <w:t>4.</w:t>
+            </w:r>
+            <w:r>
+              <w:rPr>
+                <w:b/>
+                <w:bCs/>
+                <w:lang w:val="sr-Latn-RS"/>
+              </w:rPr>
+              <w:t>2</w:t>
+            </w:r>
+            <w:r>
+              <w:rPr>
+                <w:b/>
+                <w:bCs/>
+                <w:lang w:val="sr-Latn-RS"/>
+              </w:rPr>
+              <w:t xml:space="preserve">.3. </w:t>
             </w:r>
             <w:r>
               <w:rPr>
@@ -16563,7 +16586,23 @@
                 <w:bCs/>
                 <w:lang w:val="sr-Latn-RS"/>
               </w:rPr>
-              <w:t xml:space="preserve">4.1.1. </w:t>
+              <w:t>4.</w:t>
+            </w:r>
+            <w:r>
+              <w:rPr>
+                <w:b/>
+                <w:bCs/>
+                <w:lang w:val="sr-Latn-RS"/>
+              </w:rPr>
+              <w:t>3</w:t>
+            </w:r>
+            <w:r>
+              <w:rPr>
+                <w:b/>
+                <w:bCs/>
+                <w:lang w:val="sr-Latn-RS"/>
+              </w:rPr>
+              <w:t xml:space="preserve">.1. </w:t>
             </w:r>
             <w:r>
               <w:rPr>
@@ -16584,7 +16623,23 @@
                 <w:bCs/>
                 <w:lang w:val="sr-Latn-RS"/>
               </w:rPr>
-              <w:t>4.1.</w:t>
+              <w:t>4.</w:t>
+            </w:r>
+            <w:r>
+              <w:rPr>
+                <w:b/>
+                <w:bCs/>
+                <w:lang w:val="sr-Latn-RS"/>
+              </w:rPr>
+              <w:t>3</w:t>
+            </w:r>
+            <w:r>
+              <w:rPr>
+                <w:b/>
+                <w:bCs/>
+                <w:lang w:val="sr-Latn-RS"/>
+              </w:rPr>
+              <w:t>.</w:t>
             </w:r>
             <w:r>
               <w:rPr>
@@ -16629,7 +16684,23 @@
                 <w:bCs/>
                 <w:lang w:val="sr-Latn-RS"/>
               </w:rPr>
-              <w:t xml:space="preserve">4.1.3. </w:t>
+              <w:t>4.</w:t>
+            </w:r>
+            <w:r>
+              <w:rPr>
+                <w:b/>
+                <w:bCs/>
+                <w:lang w:val="sr-Latn-RS"/>
+              </w:rPr>
+              <w:t>3</w:t>
+            </w:r>
+            <w:r>
+              <w:rPr>
+                <w:b/>
+                <w:bCs/>
+                <w:lang w:val="sr-Latn-RS"/>
+              </w:rPr>
+              <w:t xml:space="preserve">.3. </w:t>
             </w:r>
             <w:r>
               <w:rPr>
@@ -16867,6 +16938,13 @@
                 <w:lang w:val="sr-Latn-RS"/>
               </w:rPr>
             </w:pPr>
+          </w:p>
+          <w:p>
+            <w:pPr>
+              <w:rPr>
+                <w:lang w:val="sr-Latn-RS"/>
+              </w:rPr>
+            </w:pPr>
             <w:r>
               <w:rPr>
                 <w:b/>
@@ -18051,6 +18129,13 @@
                 <w:lang w:val="sr-Latn-RS"/>
               </w:rPr>
             </w:pPr>
+          </w:p>
+          <w:p>
+            <w:pPr>
+              <w:rPr>
+                <w:lang w:val="sr-Latn-RS"/>
+              </w:rPr>
+            </w:pPr>
             <w:r>
               <w:rPr>
                 <w:b/>
@@ -18563,51 +18648,6 @@
               <w:rPr>
                 <w:b/>
                 <w:bCs/>
-                <w:lang w:val="sr-Latn-RS"/>
-              </w:rPr>
-            </w:pPr>
-            <w:r>
-              <w:rPr>
-                <w:b/>
-                <w:bCs/>
-                <w:lang w:val="sr-Latn-RS"/>
-              </w:rPr>
-              <w:t>7.</w:t>
-            </w:r>
-            <w:r>
-              <w:rPr>
-                <w:b/>
-                <w:bCs/>
-                <w:lang w:val="sr-Latn-RS"/>
-              </w:rPr>
-              <w:t>9</w:t>
-            </w:r>
-            <w:r>
-              <w:rPr>
-                <w:b/>
-                <w:bCs/>
-                <w:lang w:val="sr-Latn-RS"/>
-              </w:rPr>
-              <w:t>.</w:t>
-            </w:r>
-            <w:r>
-              <w:rPr>
-                <w:lang w:val="sr-Latn-RS"/>
-              </w:rPr>
-              <w:t xml:space="preserve"> </w:t>
-            </w:r>
-            <w:r>
-              <w:rPr>
-                <w:b/>
-                <w:bCs/>
-                <w:lang w:val="sr-Latn-RS"/>
-              </w:rPr>
-              <w:t>Povratne informacije:</w:t>
-            </w:r>
-          </w:p>
-          <w:p>
-            <w:pPr>
-              <w:rPr>
                 <w:lang w:val="sr-Latn-RS"/>
               </w:rPr>
             </w:pPr>
@@ -18634,6 +18674,51 @@
                 <w:bCs/>
                 <w:lang w:val="sr-Latn-RS"/>
               </w:rPr>
+              <w:t>.</w:t>
+            </w:r>
+            <w:r>
+              <w:rPr>
+                <w:lang w:val="sr-Latn-RS"/>
+              </w:rPr>
+              <w:t xml:space="preserve"> </w:t>
+            </w:r>
+            <w:r>
+              <w:rPr>
+                <w:b/>
+                <w:bCs/>
+                <w:lang w:val="sr-Latn-RS"/>
+              </w:rPr>
+              <w:t>Povratne informacije:</w:t>
+            </w:r>
+          </w:p>
+          <w:p>
+            <w:pPr>
+              <w:rPr>
+                <w:lang w:val="sr-Latn-RS"/>
+              </w:rPr>
+            </w:pPr>
+            <w:r>
+              <w:rPr>
+                <w:b/>
+                <w:bCs/>
+                <w:lang w:val="sr-Latn-RS"/>
+              </w:rPr>
+              <w:t>7.</w:t>
+            </w:r>
+            <w:r>
+              <w:rPr>
+                <w:b/>
+                <w:bCs/>
+                <w:lang w:val="sr-Latn-RS"/>
+              </w:rPr>
+              <w:t>9</w:t>
+            </w:r>
+            <w:r>
+              <w:rPr>
+                <w:b/>
+                <w:bCs/>
+                <w:lang w:val="sr-Latn-RS"/>
+              </w:rPr>
               <w:t>.1.</w:t>
             </w:r>
             <w:r>
@@ -18738,266 +18823,234 @@
                 <w:bCs/>
                 <w:lang w:val="fr-FR"/>
               </w:rPr>
-              <w:t>8</w:t>
-            </w:r>
+              <w:t xml:space="preserve">8. </w:t>
+            </w:r>
+            <w:proofErr w:type="spellStart"/>
             <w:r>
               <w:rPr>
                 <w:b/>
                 <w:bCs/>
                 <w:lang w:val="fr-FR"/>
               </w:rPr>
+              <w:t>Reklamiranje</w:t>
+            </w:r>
+            <w:proofErr w:type="spellEnd"/>
+            <w:r>
+              <w:rPr>
+                <w:b/>
+                <w:bCs/>
+                <w:lang w:val="fr-FR"/>
+              </w:rPr>
+              <w:t xml:space="preserve"> </w:t>
+            </w:r>
+            <w:proofErr w:type="spellStart"/>
+            <w:r>
+              <w:rPr>
+                <w:b/>
+                <w:bCs/>
+                <w:lang w:val="fr-FR"/>
+              </w:rPr>
+              <w:t>putem</w:t>
+            </w:r>
+            <w:proofErr w:type="spellEnd"/>
+            <w:r>
+              <w:rPr>
+                <w:b/>
+                <w:bCs/>
+                <w:lang w:val="fr-FR"/>
+              </w:rPr>
+              <w:t xml:space="preserve"> </w:t>
+            </w:r>
+            <w:proofErr w:type="spellStart"/>
+            <w:r>
+              <w:rPr>
+                <w:b/>
+                <w:bCs/>
+                <w:lang w:val="fr-FR"/>
+              </w:rPr>
+              <w:t>kanala</w:t>
+            </w:r>
+            <w:proofErr w:type="spellEnd"/>
+            <w:r>
+              <w:rPr>
+                <w:b/>
+                <w:bCs/>
+                <w:lang w:val="fr-FR"/>
+              </w:rPr>
+              <w:t xml:space="preserve"> </w:t>
+            </w:r>
+            <w:proofErr w:type="spellStart"/>
+            <w:r>
+              <w:rPr>
+                <w:b/>
+                <w:bCs/>
+                <w:lang w:val="fr-FR"/>
+              </w:rPr>
+              <w:t>promocije</w:t>
+            </w:r>
+            <w:proofErr w:type="spellEnd"/>
+            <w:r>
+              <w:rPr>
+                <w:b/>
+                <w:bCs/>
+                <w:lang w:val="fr-FR"/>
+              </w:rPr>
+              <w:t>.</w:t>
+            </w:r>
+          </w:p>
+          <w:p>
+            <w:pPr>
+              <w:rPr>
+                <w:lang w:val="fr-FR"/>
+              </w:rPr>
+            </w:pPr>
+            <w:r>
+              <w:rPr>
+                <w:b/>
+                <w:bCs/>
+                <w:lang w:val="fr-FR"/>
+              </w:rPr>
+              <w:t>8.1.</w:t>
+            </w:r>
+            <w:r>
+              <w:rPr>
+                <w:lang w:val="fr-FR"/>
+              </w:rPr>
+              <w:t xml:space="preserve"> </w:t>
+            </w:r>
+            <w:proofErr w:type="spellStart"/>
+            <w:r>
+              <w:rPr>
+                <w:lang w:val="fr-FR"/>
+              </w:rPr>
+              <w:t>Reklama</w:t>
+            </w:r>
+            <w:proofErr w:type="spellEnd"/>
+            <w:r>
+              <w:rPr>
+                <w:lang w:val="fr-FR"/>
+              </w:rPr>
+              <w:t xml:space="preserve"> </w:t>
+            </w:r>
+            <w:proofErr w:type="spellStart"/>
+            <w:r>
+              <w:rPr>
+                <w:lang w:val="fr-FR"/>
+              </w:rPr>
+              <w:t>putem</w:t>
+            </w:r>
+            <w:proofErr w:type="spellEnd"/>
+            <w:r>
+              <w:rPr>
+                <w:lang w:val="fr-FR"/>
+              </w:rPr>
+              <w:t xml:space="preserve"> </w:t>
+            </w:r>
+            <w:proofErr w:type="spellStart"/>
+            <w:r>
+              <w:rPr>
+                <w:lang w:val="fr-FR"/>
+              </w:rPr>
+              <w:t>medija</w:t>
+            </w:r>
+            <w:proofErr w:type="spellEnd"/>
+            <w:r>
+              <w:rPr>
+                <w:lang w:val="fr-FR"/>
+              </w:rPr>
+              <w:t>.</w:t>
+            </w:r>
+          </w:p>
+          <w:p>
+            <w:pPr>
+              <w:rPr>
+                <w:lang w:val="fr-FR"/>
+              </w:rPr>
+            </w:pPr>
+            <w:r>
+              <w:rPr>
+                <w:b/>
+                <w:bCs/>
+                <w:lang w:val="fr-FR"/>
+              </w:rPr>
+              <w:t>8.2.</w:t>
+            </w:r>
+            <w:r>
+              <w:rPr>
+                <w:lang w:val="fr-FR"/>
+              </w:rPr>
+              <w:t xml:space="preserve"> </w:t>
+            </w:r>
+            <w:proofErr w:type="spellStart"/>
+            <w:r>
+              <w:rPr>
+                <w:lang w:val="fr-FR"/>
+              </w:rPr>
+              <w:t>Promocija</w:t>
+            </w:r>
+            <w:proofErr w:type="spellEnd"/>
+            <w:r>
+              <w:rPr>
+                <w:lang w:val="fr-FR"/>
+              </w:rPr>
+              <w:t xml:space="preserve"> </w:t>
+            </w:r>
+            <w:proofErr w:type="spellStart"/>
+            <w:r>
+              <w:rPr>
+                <w:lang w:val="fr-FR"/>
+              </w:rPr>
+              <w:t>putem</w:t>
+            </w:r>
+            <w:proofErr w:type="spellEnd"/>
+            <w:r>
+              <w:rPr>
+                <w:lang w:val="fr-FR"/>
+              </w:rPr>
+              <w:t xml:space="preserve"> </w:t>
+            </w:r>
+            <w:proofErr w:type="spellStart"/>
+            <w:r>
+              <w:rPr>
+                <w:lang w:val="fr-FR"/>
+              </w:rPr>
+              <w:t>društvenih</w:t>
+            </w:r>
+            <w:proofErr w:type="spellEnd"/>
+            <w:r>
+              <w:rPr>
+                <w:lang w:val="fr-FR"/>
+              </w:rPr>
+              <w:t xml:space="preserve"> </w:t>
+            </w:r>
+            <w:proofErr w:type="spellStart"/>
+            <w:r>
+              <w:rPr>
+                <w:lang w:val="fr-FR"/>
+              </w:rPr>
+              <w:t>mreža</w:t>
+            </w:r>
+            <w:proofErr w:type="spellEnd"/>
+            <w:r>
+              <w:rPr>
+                <w:lang w:val="fr-FR"/>
+              </w:rPr>
               <w:t xml:space="preserve">. </w:t>
             </w:r>
-            <w:proofErr w:type="spellStart"/>
-            <w:r>
-              <w:rPr>
-                <w:b/>
-                <w:bCs/>
+          </w:p>
+          <w:p>
+            <w:pPr>
+              <w:rPr>
                 <w:lang w:val="fr-FR"/>
               </w:rPr>
-              <w:t>Reklamiranje</w:t>
-            </w:r>
-            <w:proofErr w:type="spellEnd"/>
+            </w:pPr>
             <w:r>
               <w:rPr>
                 <w:b/>
                 <w:bCs/>
                 <w:lang w:val="fr-FR"/>
               </w:rPr>
-              <w:t xml:space="preserve"> </w:t>
-            </w:r>
-            <w:proofErr w:type="spellStart"/>
-            <w:r>
-              <w:rPr>
-                <w:b/>
-                <w:bCs/>
-                <w:lang w:val="fr-FR"/>
-              </w:rPr>
-              <w:t>putem</w:t>
-            </w:r>
-            <w:proofErr w:type="spellEnd"/>
-            <w:r>
-              <w:rPr>
-                <w:b/>
-                <w:bCs/>
-                <w:lang w:val="fr-FR"/>
-              </w:rPr>
-              <w:t xml:space="preserve"> </w:t>
-            </w:r>
-            <w:proofErr w:type="spellStart"/>
-            <w:r>
-              <w:rPr>
-                <w:b/>
-                <w:bCs/>
-                <w:lang w:val="fr-FR"/>
-              </w:rPr>
-              <w:t>kanala</w:t>
-            </w:r>
-            <w:proofErr w:type="spellEnd"/>
-            <w:r>
-              <w:rPr>
-                <w:b/>
-                <w:bCs/>
-                <w:lang w:val="fr-FR"/>
-              </w:rPr>
-              <w:t xml:space="preserve"> </w:t>
-            </w:r>
-            <w:proofErr w:type="spellStart"/>
-            <w:r>
-              <w:rPr>
-                <w:b/>
-                <w:bCs/>
-                <w:lang w:val="fr-FR"/>
-              </w:rPr>
-              <w:t>promocije</w:t>
-            </w:r>
-            <w:proofErr w:type="spellEnd"/>
-            <w:r>
-              <w:rPr>
-                <w:b/>
-                <w:bCs/>
-                <w:lang w:val="fr-FR"/>
-              </w:rPr>
-              <w:t>.</w:t>
-            </w:r>
-          </w:p>
-          <w:p>
-            <w:pPr>
-              <w:rPr>
-                <w:lang w:val="fr-FR"/>
-              </w:rPr>
-            </w:pPr>
-            <w:r>
-              <w:rPr>
-                <w:b/>
-                <w:bCs/>
-                <w:lang w:val="fr-FR"/>
-              </w:rPr>
-              <w:t>8.</w:t>
-            </w:r>
-            <w:r>
-              <w:rPr>
-                <w:b/>
-                <w:bCs/>
-                <w:lang w:val="fr-FR"/>
-              </w:rPr>
-              <w:t>1.</w:t>
-            </w:r>
-            <w:r>
-              <w:rPr>
-                <w:lang w:val="fr-FR"/>
-              </w:rPr>
-              <w:t xml:space="preserve"> </w:t>
-            </w:r>
-            <w:proofErr w:type="spellStart"/>
-            <w:r>
-              <w:rPr>
-                <w:lang w:val="fr-FR"/>
-              </w:rPr>
-              <w:t>Reklama</w:t>
-            </w:r>
-            <w:proofErr w:type="spellEnd"/>
-            <w:r>
-              <w:rPr>
-                <w:lang w:val="fr-FR"/>
-              </w:rPr>
-              <w:t xml:space="preserve"> </w:t>
-            </w:r>
-            <w:proofErr w:type="spellStart"/>
-            <w:r>
-              <w:rPr>
-                <w:lang w:val="fr-FR"/>
-              </w:rPr>
-              <w:t>putem</w:t>
-            </w:r>
-            <w:proofErr w:type="spellEnd"/>
-            <w:r>
-              <w:rPr>
-                <w:lang w:val="fr-FR"/>
-              </w:rPr>
-              <w:t xml:space="preserve"> </w:t>
-            </w:r>
-            <w:proofErr w:type="spellStart"/>
-            <w:r>
-              <w:rPr>
-                <w:lang w:val="fr-FR"/>
-              </w:rPr>
-              <w:t>medija</w:t>
-            </w:r>
-            <w:proofErr w:type="spellEnd"/>
-            <w:r>
-              <w:rPr>
-                <w:lang w:val="fr-FR"/>
-              </w:rPr>
-              <w:t>.</w:t>
-            </w:r>
-          </w:p>
-          <w:p>
-            <w:pPr>
-              <w:rPr>
-                <w:lang w:val="fr-FR"/>
-              </w:rPr>
-            </w:pPr>
-            <w:r>
-              <w:rPr>
-                <w:b/>
-                <w:bCs/>
-                <w:lang w:val="fr-FR"/>
-              </w:rPr>
-              <w:t>8</w:t>
-            </w:r>
-            <w:r>
-              <w:rPr>
-                <w:b/>
-                <w:bCs/>
-                <w:lang w:val="fr-FR"/>
-              </w:rPr>
-              <w:t>.2.</w:t>
-            </w:r>
-            <w:r>
-              <w:rPr>
-                <w:lang w:val="fr-FR"/>
-              </w:rPr>
-              <w:t xml:space="preserve"> </w:t>
-            </w:r>
-            <w:proofErr w:type="spellStart"/>
-            <w:r>
-              <w:rPr>
-                <w:lang w:val="fr-FR"/>
-              </w:rPr>
-              <w:t>Promocija</w:t>
-            </w:r>
-            <w:proofErr w:type="spellEnd"/>
-            <w:r>
-              <w:rPr>
-                <w:lang w:val="fr-FR"/>
-              </w:rPr>
-              <w:t xml:space="preserve"> </w:t>
-            </w:r>
-            <w:proofErr w:type="spellStart"/>
-            <w:r>
-              <w:rPr>
-                <w:lang w:val="fr-FR"/>
-              </w:rPr>
-              <w:t>putem</w:t>
-            </w:r>
-            <w:proofErr w:type="spellEnd"/>
-            <w:r>
-              <w:rPr>
-                <w:lang w:val="fr-FR"/>
-              </w:rPr>
-              <w:t xml:space="preserve"> </w:t>
-            </w:r>
-            <w:proofErr w:type="spellStart"/>
-            <w:r>
-              <w:rPr>
-                <w:lang w:val="fr-FR"/>
-              </w:rPr>
-              <w:t>društvenih</w:t>
-            </w:r>
-            <w:proofErr w:type="spellEnd"/>
-            <w:r>
-              <w:rPr>
-                <w:lang w:val="fr-FR"/>
-              </w:rPr>
-              <w:t xml:space="preserve"> </w:t>
-            </w:r>
-            <w:proofErr w:type="spellStart"/>
-            <w:r>
-              <w:rPr>
-                <w:lang w:val="fr-FR"/>
-              </w:rPr>
-              <w:t>mreža</w:t>
-            </w:r>
-            <w:proofErr w:type="spellEnd"/>
-            <w:r>
-              <w:rPr>
-                <w:lang w:val="fr-FR"/>
-              </w:rPr>
-              <w:t xml:space="preserve">. </w:t>
-            </w:r>
-          </w:p>
-          <w:p>
-            <w:pPr>
-              <w:rPr>
-                <w:lang w:val="fr-FR"/>
-              </w:rPr>
-            </w:pPr>
-            <w:r>
-              <w:rPr>
-                <w:b/>
-                <w:bCs/>
-                <w:lang w:val="fr-FR"/>
-              </w:rPr>
-              <w:t>8</w:t>
-            </w:r>
-            <w:r>
-              <w:rPr>
-                <w:b/>
-                <w:bCs/>
-                <w:lang w:val="fr-FR"/>
-              </w:rPr>
-              <w:t>.3.</w:t>
+              <w:t>8.3.</w:t>
             </w:r>
             <w:r>
               <w:rPr>

</xml_diff>

<commit_message>
Promene u Logickom okviru i odradjen E.6. Workplan za 7. aktivnost
</commit_message>
<xml_diff>
--- a/Logicki okvir 2.0.docx
+++ b/Logicki okvir 2.0.docx
@@ -18133,6 +18133,8 @@
           <w:p>
             <w:pPr>
               <w:rPr>
+                <w:b/>
+                <w:bCs/>
                 <w:lang w:val="sr-Latn-RS"/>
               </w:rPr>
             </w:pPr>
@@ -18172,7 +18174,15 @@
               <w:rPr>
                 <w:lang w:val="sr-Latn-RS"/>
               </w:rPr>
-              <w:t xml:space="preserve"> Praćenje napretka:</w:t>
+              <w:t xml:space="preserve"> </w:t>
+            </w:r>
+            <w:r>
+              <w:rPr>
+                <w:b/>
+                <w:bCs/>
+                <w:lang w:val="sr-Latn-RS"/>
+              </w:rPr>
+              <w:t>Praćenje napretka:</w:t>
             </w:r>
           </w:p>
           <w:p>

</xml_diff>